<commit_message>
Added TestCase0047.pdf & Completed TestCase0047
</commit_message>
<xml_diff>
--- a/Test Cases/TestCase0047.docx
+++ b/Test Cases/TestCase0047.docx
@@ -77,15 +77,24 @@
           <w:sz w:val="26"/>
           <w:szCs w:val="26"/>
         </w:rPr>
-        <w:t xml:space="preserve"> VirtuCards</w:t>
-      </w:r>
+        <w:t xml:space="preserve"> </w:t>
+      </w:r>
+      <w:proofErr w:type="spellStart"/>
       <w:r>
         <w:rPr>
           <w:sz w:val="26"/>
           <w:szCs w:val="26"/>
         </w:rPr>
+        <w:t>VirtuCards</w:t>
+      </w:r>
+      <w:r>
+        <w:rPr>
+          <w:sz w:val="26"/>
+          <w:szCs w:val="26"/>
+        </w:rPr>
         <w:t>Client</w:t>
       </w:r>
+      <w:proofErr w:type="spellEnd"/>
     </w:p>
     <w:p>
       <w:pPr>
@@ -228,7 +237,16 @@
           <w:sz w:val="24"/>
           <w:szCs w:val="24"/>
         </w:rPr>
-        <w:t>Start VirtuCard</w:t>
+        <w:t xml:space="preserve">Start </w:t>
+      </w:r>
+      <w:proofErr w:type="spellStart"/>
+      <w:r>
+        <w:rPr>
+          <w:rFonts w:ascii="Arial" w:hAnsi="Arial" w:cs="Arial"/>
+          <w:sz w:val="24"/>
+          <w:szCs w:val="24"/>
+        </w:rPr>
+        <w:t>VirtuCard</w:t>
       </w:r>
       <w:r>
         <w:rPr>
@@ -238,6 +256,7 @@
         </w:rPr>
         <w:t>Client</w:t>
       </w:r>
+      <w:proofErr w:type="spellEnd"/>
       <w:r>
         <w:rPr>
           <w:rFonts w:ascii="Arial" w:hAnsi="Arial" w:cs="Arial"/>
@@ -556,7 +575,25 @@
           <w:sz w:val="24"/>
           <w:szCs w:val="24"/>
         </w:rPr>
-        <w:t>Start another instance of the VirtuCardClient application</w:t>
+        <w:t xml:space="preserve">Start another instance of the </w:t>
+      </w:r>
+      <w:proofErr w:type="spellStart"/>
+      <w:r>
+        <w:rPr>
+          <w:rFonts w:ascii="Arial" w:hAnsi="Arial" w:cs="Arial"/>
+          <w:sz w:val="24"/>
+          <w:szCs w:val="24"/>
+        </w:rPr>
+        <w:t>VirtuCardClient</w:t>
+      </w:r>
+      <w:proofErr w:type="spellEnd"/>
+      <w:r>
+        <w:rPr>
+          <w:rFonts w:ascii="Arial" w:hAnsi="Arial" w:cs="Arial"/>
+          <w:sz w:val="24"/>
+          <w:szCs w:val="24"/>
+        </w:rPr>
+        <w:t xml:space="preserve"> application</w:t>
       </w:r>
       <w:r>
         <w:rPr>
@@ -1405,7 +1442,15 @@
                         <w:txbxContent>
                           <w:p>
                             <w:r>
-                              <w:t>Restart the VirtuCardsClient application</w:t>
+                              <w:t xml:space="preserve">Restart the </w:t>
+                            </w:r>
+                            <w:proofErr w:type="spellStart"/>
+                            <w:r>
+                              <w:t>VirtuCardsClient</w:t>
+                            </w:r>
+                            <w:proofErr w:type="spellEnd"/>
+                            <w:r>
+                              <w:t xml:space="preserve"> application</w:t>
                             </w:r>
                             <w:r>
                               <w:t xml:space="preserve"> on another device</w:t>
@@ -1438,7 +1483,15 @@
                   <w:txbxContent>
                     <w:p>
                       <w:r>
-                        <w:t>Restart the VirtuCardsClient application</w:t>
+                        <w:t xml:space="preserve">Restart the </w:t>
+                      </w:r>
+                      <w:proofErr w:type="spellStart"/>
+                      <w:r>
+                        <w:t>VirtuCardsClient</w:t>
+                      </w:r>
+                      <w:proofErr w:type="spellEnd"/>
+                      <w:r>
+                        <w:t xml:space="preserve"> application</w:t>
                       </w:r>
                       <w:r>
                         <w:t xml:space="preserve"> on another device</w:t>
@@ -1505,7 +1558,15 @@
                         <w:txbxContent>
                           <w:p>
                             <w:r>
-                              <w:t>Close the VirtuCards application.</w:t>
+                              <w:t xml:space="preserve">Close the </w:t>
+                            </w:r>
+                            <w:proofErr w:type="spellStart"/>
+                            <w:r>
+                              <w:t>VirtuCards</w:t>
+                            </w:r>
+                            <w:proofErr w:type="spellEnd"/>
+                            <w:r>
+                              <w:t xml:space="preserve"> application.</w:t>
                             </w:r>
                           </w:p>
                         </w:txbxContent>
@@ -1532,7 +1593,15 @@
                   <w:txbxContent>
                     <w:p>
                       <w:r>
-                        <w:t>Close the VirtuCards application.</w:t>
+                        <w:t xml:space="preserve">Close the </w:t>
+                      </w:r>
+                      <w:proofErr w:type="spellStart"/>
+                      <w:r>
+                        <w:t>VirtuCards</w:t>
+                      </w:r>
+                      <w:proofErr w:type="spellEnd"/>
+                      <w:r>
+                        <w:t xml:space="preserve"> application.</w:t>
                       </w:r>
                     </w:p>
                   </w:txbxContent>
@@ -1798,7 +1867,16 @@
           <w:sz w:val="24"/>
           <w:szCs w:val="24"/>
         </w:rPr>
-        <w:t>Start VirtuCard</w:t>
+        <w:t xml:space="preserve">Start </w:t>
+      </w:r>
+      <w:proofErr w:type="spellStart"/>
+      <w:r>
+        <w:rPr>
+          <w:rFonts w:ascii="Arial" w:hAnsi="Arial" w:cs="Arial"/>
+          <w:sz w:val="24"/>
+          <w:szCs w:val="24"/>
+        </w:rPr>
+        <w:t>VirtuCard</w:t>
       </w:r>
       <w:r>
         <w:rPr>
@@ -1808,6 +1886,7 @@
         </w:rPr>
         <w:t>Client</w:t>
       </w:r>
+      <w:proofErr w:type="spellEnd"/>
       <w:r>
         <w:rPr>
           <w:rFonts w:ascii="Arial" w:hAnsi="Arial" w:cs="Arial"/>
@@ -2014,7 +2093,25 @@
           <w:sz w:val="24"/>
           <w:szCs w:val="24"/>
         </w:rPr>
-        <w:t>Start another instance of the VirtuCardClient application on another device</w:t>
+        <w:t xml:space="preserve">Start another instance of the </w:t>
+      </w:r>
+      <w:proofErr w:type="spellStart"/>
+      <w:r>
+        <w:rPr>
+          <w:rFonts w:ascii="Arial" w:hAnsi="Arial" w:cs="Arial"/>
+          <w:sz w:val="24"/>
+          <w:szCs w:val="24"/>
+        </w:rPr>
+        <w:t>VirtuCardClient</w:t>
+      </w:r>
+      <w:proofErr w:type="spellEnd"/>
+      <w:r>
+        <w:rPr>
+          <w:rFonts w:ascii="Arial" w:hAnsi="Arial" w:cs="Arial"/>
+          <w:sz w:val="24"/>
+          <w:szCs w:val="24"/>
+        </w:rPr>
+        <w:t xml:space="preserve"> application on another device</w:t>
       </w:r>
     </w:p>
     <w:p>
@@ -3526,7 +3623,15 @@
                         <w:txbxContent>
                           <w:p>
                             <w:r>
-                              <w:t>Restart the VirtuCardsClient application on another device, and sign-in using the credentials mentioned above.</w:t>
+                              <w:t xml:space="preserve">Restart the </w:t>
+                            </w:r>
+                            <w:proofErr w:type="spellStart"/>
+                            <w:r>
+                              <w:t>VirtuCardsClient</w:t>
+                            </w:r>
+                            <w:proofErr w:type="spellEnd"/>
+                            <w:r>
+                              <w:t xml:space="preserve"> application on another device, and sign-in using the credentials mentioned above.</w:t>
                             </w:r>
                           </w:p>
                         </w:txbxContent>
@@ -3553,7 +3658,15 @@
                   <w:txbxContent>
                     <w:p>
                       <w:r>
-                        <w:t>Restart the VirtuCardsClient application on another device, and sign-in using the credentials mentioned above.</w:t>
+                        <w:t xml:space="preserve">Restart the </w:t>
+                      </w:r>
+                      <w:proofErr w:type="spellStart"/>
+                      <w:r>
+                        <w:t>VirtuCardsClient</w:t>
+                      </w:r>
+                      <w:proofErr w:type="spellEnd"/>
+                      <w:r>
+                        <w:t xml:space="preserve"> application on another device, and sign-in using the credentials mentioned above.</w:t>
                       </w:r>
                     </w:p>
                   </w:txbxContent>
@@ -3614,7 +3727,15 @@
                         <w:txbxContent>
                           <w:p>
                             <w:r>
-                              <w:t>Close the VirtuCards application.</w:t>
+                              <w:t xml:space="preserve">Close the </w:t>
+                            </w:r>
+                            <w:proofErr w:type="spellStart"/>
+                            <w:r>
+                              <w:t>VirtuCards</w:t>
+                            </w:r>
+                            <w:proofErr w:type="spellEnd"/>
+                            <w:r>
+                              <w:t xml:space="preserve"> application.</w:t>
                             </w:r>
                           </w:p>
                         </w:txbxContent>
@@ -3641,7 +3762,15 @@
                   <w:txbxContent>
                     <w:p>
                       <w:r>
-                        <w:t>Close the VirtuCards application.</w:t>
+                        <w:t xml:space="preserve">Close the </w:t>
+                      </w:r>
+                      <w:proofErr w:type="spellStart"/>
+                      <w:r>
+                        <w:t>VirtuCards</w:t>
+                      </w:r>
+                      <w:proofErr w:type="spellEnd"/>
+                      <w:r>
+                        <w:t xml:space="preserve"> application.</w:t>
                       </w:r>
                     </w:p>
                   </w:txbxContent>
@@ -3907,7 +4036,16 @@
           <w:sz w:val="24"/>
           <w:szCs w:val="24"/>
         </w:rPr>
-        <w:t>Start VirtuCard</w:t>
+        <w:t xml:space="preserve">Start </w:t>
+      </w:r>
+      <w:proofErr w:type="spellStart"/>
+      <w:r>
+        <w:rPr>
+          <w:rFonts w:ascii="Arial" w:hAnsi="Arial" w:cs="Arial"/>
+          <w:sz w:val="24"/>
+          <w:szCs w:val="24"/>
+        </w:rPr>
+        <w:t>VirtuCard</w:t>
       </w:r>
       <w:r>
         <w:rPr>
@@ -3917,6 +4055,7 @@
         </w:rPr>
         <w:t>Client</w:t>
       </w:r>
+      <w:proofErr w:type="spellEnd"/>
       <w:r>
         <w:rPr>
           <w:rFonts w:ascii="Arial" w:hAnsi="Arial" w:cs="Arial"/>
@@ -4245,7 +4384,25 @@
           <w:sz w:val="24"/>
           <w:szCs w:val="24"/>
         </w:rPr>
-        <w:t>Start another instance of the VirtuCardClient application</w:t>
+        <w:t xml:space="preserve">Start another instance of the </w:t>
+      </w:r>
+      <w:proofErr w:type="spellStart"/>
+      <w:r>
+        <w:rPr>
+          <w:rFonts w:ascii="Arial" w:hAnsi="Arial" w:cs="Arial"/>
+          <w:sz w:val="24"/>
+          <w:szCs w:val="24"/>
+        </w:rPr>
+        <w:t>VirtuCardClient</w:t>
+      </w:r>
+      <w:proofErr w:type="spellEnd"/>
+      <w:r>
+        <w:rPr>
+          <w:rFonts w:ascii="Arial" w:hAnsi="Arial" w:cs="Arial"/>
+          <w:sz w:val="24"/>
+          <w:szCs w:val="24"/>
+        </w:rPr>
+        <w:t xml:space="preserve"> application</w:t>
       </w:r>
       <w:r>
         <w:rPr>
@@ -4289,25 +4446,25 @@
       </w:pPr>
       <w:r>
         <w:rPr>
+          <w:rFonts w:ascii="Arial" w:hAnsi="Arial" w:cs="Arial"/>
           <w:b/>
           <w:bCs/>
-          <w:noProof/>
-          <w:sz w:val="28"/>
-          <w:szCs w:val="28"/>
+          <w:sz w:val="24"/>
+          <w:szCs w:val="24"/>
         </w:rPr>
         <w:drawing>
-          <wp:anchor distT="0" distB="0" distL="114300" distR="114300" simplePos="0" relativeHeight="251767808" behindDoc="0" locked="0" layoutInCell="1" allowOverlap="1" wp14:anchorId="6734B2F2" wp14:editId="2CB809DE">
+          <wp:anchor distT="0" distB="0" distL="114300" distR="114300" simplePos="0" relativeHeight="251798528" behindDoc="0" locked="0" layoutInCell="1" allowOverlap="1" wp14:anchorId="463C6149" wp14:editId="0172B839">
             <wp:simplePos x="0" y="0"/>
             <wp:positionH relativeFrom="column">
-              <wp:posOffset>4629150</wp:posOffset>
+              <wp:posOffset>4599824</wp:posOffset>
             </wp:positionH>
             <wp:positionV relativeFrom="paragraph">
-              <wp:posOffset>463647</wp:posOffset>
+              <wp:posOffset>419151</wp:posOffset>
             </wp:positionV>
-            <wp:extent cx="1871663" cy="3750851"/>
-            <wp:effectExtent l="0" t="0" r="0" b="2540"/>
+            <wp:extent cx="1885050" cy="3792682"/>
+            <wp:effectExtent l="0" t="0" r="1270" b="0"/>
             <wp:wrapNone/>
-            <wp:docPr id="18" name="Picture 18"/>
+            <wp:docPr id="1" name="Picture 1"/>
             <wp:cNvGraphicFramePr>
               <a:graphicFrameLocks xmlns:a="http://schemas.openxmlformats.org/drawingml/2006/main" noChangeAspect="1"/>
             </wp:cNvGraphicFramePr>
@@ -4319,7 +4476,7 @@
                     <pic:cNvPicPr/>
                   </pic:nvPicPr>
                   <pic:blipFill>
-                    <a:blip r:embed="rId7" cstate="print">
+                    <a:blip r:embed="rId14" cstate="print">
                       <a:extLst>
                         <a:ext uri="{28A0092B-C50C-407E-A947-70E740481C1C}">
                           <a14:useLocalDpi xmlns:a14="http://schemas.microsoft.com/office/drawing/2010/main" val="0"/>
@@ -4333,7 +4490,7 @@
                   <pic:spPr>
                     <a:xfrm>
                       <a:off x="0" y="0"/>
-                      <a:ext cx="1871663" cy="3750851"/>
+                      <a:ext cx="1885050" cy="3792682"/>
                     </a:xfrm>
                     <a:prstGeom prst="rect">
                       <a:avLst/>
@@ -4812,26 +4969,26 @@
       </w:pPr>
       <w:r>
         <w:rPr>
+          <w:rFonts w:ascii="Arial" w:hAnsi="Arial" w:cs="Arial"/>
           <w:b/>
           <w:bCs/>
-          <w:noProof/>
-          <w:sz w:val="28"/>
-          <w:szCs w:val="28"/>
+          <w:sz w:val="24"/>
+          <w:szCs w:val="24"/>
         </w:rPr>
         <w:lastRenderedPageBreak/>
         <w:drawing>
-          <wp:anchor distT="0" distB="0" distL="114300" distR="114300" simplePos="0" relativeHeight="251769856" behindDoc="0" locked="0" layoutInCell="1" allowOverlap="1" wp14:anchorId="6D88E999" wp14:editId="4A77CA3E">
+          <wp:anchor distT="0" distB="0" distL="114300" distR="114300" simplePos="0" relativeHeight="251800576" behindDoc="0" locked="0" layoutInCell="1" allowOverlap="1" wp14:anchorId="359F8C8C" wp14:editId="3BD28958">
             <wp:simplePos x="0" y="0"/>
             <wp:positionH relativeFrom="column">
-              <wp:posOffset>-614362</wp:posOffset>
+              <wp:posOffset>-730828</wp:posOffset>
             </wp:positionH>
             <wp:positionV relativeFrom="paragraph">
-              <wp:posOffset>4666615</wp:posOffset>
+              <wp:posOffset>4548372</wp:posOffset>
             </wp:positionV>
-            <wp:extent cx="2152650" cy="4313955"/>
+            <wp:extent cx="2199409" cy="4425166"/>
             <wp:effectExtent l="0" t="0" r="0" b="0"/>
             <wp:wrapNone/>
-            <wp:docPr id="25" name="Picture 25"/>
+            <wp:docPr id="248" name="Picture 248"/>
             <wp:cNvGraphicFramePr>
               <a:graphicFrameLocks xmlns:a="http://schemas.openxmlformats.org/drawingml/2006/main" noChangeAspect="1"/>
             </wp:cNvGraphicFramePr>
@@ -4843,7 +5000,7 @@
                     <pic:cNvPicPr/>
                   </pic:nvPicPr>
                   <pic:blipFill>
-                    <a:blip r:embed="rId7">
+                    <a:blip r:embed="rId14">
                       <a:extLst>
                         <a:ext uri="{28A0092B-C50C-407E-A947-70E740481C1C}">
                           <a14:useLocalDpi xmlns:a14="http://schemas.microsoft.com/office/drawing/2010/main" val="0"/>
@@ -4857,7 +5014,7 @@
                   <pic:spPr>
                     <a:xfrm>
                       <a:off x="0" y="0"/>
-                      <a:ext cx="2152650" cy="4313955"/>
+                      <a:ext cx="2201039" cy="4428446"/>
                     </a:xfrm>
                     <a:prstGeom prst="rect">
                       <a:avLst/>
@@ -4885,7 +5042,7 @@
         <mc:AlternateContent>
           <mc:Choice Requires="wps">
             <w:drawing>
-              <wp:anchor distT="45720" distB="45720" distL="114300" distR="114300" simplePos="0" relativeHeight="251710464" behindDoc="0" locked="0" layoutInCell="1" allowOverlap="1" wp14:anchorId="30B7F804" wp14:editId="4E445AD9">
+              <wp:anchor distT="45720" distB="45720" distL="114300" distR="114300" simplePos="0" relativeHeight="251710464" behindDoc="0" locked="0" layoutInCell="1" allowOverlap="1" wp14:anchorId="30B7F804" wp14:editId="47B988B7">
                 <wp:simplePos x="0" y="0"/>
                 <wp:positionH relativeFrom="column">
                   <wp:posOffset>1541780</wp:posOffset>
@@ -5114,7 +5271,15 @@
                         <w:txbxContent>
                           <w:p>
                             <w:r>
-                              <w:t>Restart the VirtuCardsClient application, and sign-in using the credentials</w:t>
+                              <w:t xml:space="preserve">Restart the </w:t>
+                            </w:r>
+                            <w:proofErr w:type="spellStart"/>
+                            <w:r>
+                              <w:t>VirtuCardsClient</w:t>
+                            </w:r>
+                            <w:proofErr w:type="spellEnd"/>
+                            <w:r>
+                              <w:t xml:space="preserve"> application, and sign-in using the credentials</w:t>
                             </w:r>
                             <w:r>
                               <w:t xml:space="preserve"> </w:t>
@@ -5153,7 +5318,15 @@
                   <w:txbxContent>
                     <w:p>
                       <w:r>
-                        <w:t>Restart the VirtuCardsClient application, and sign-in using the credentials</w:t>
+                        <w:t xml:space="preserve">Restart the </w:t>
+                      </w:r>
+                      <w:proofErr w:type="spellStart"/>
+                      <w:r>
+                        <w:t>VirtuCardsClient</w:t>
+                      </w:r>
+                      <w:proofErr w:type="spellEnd"/>
+                      <w:r>
+                        <w:t xml:space="preserve"> application, and sign-in using the credentials</w:t>
                       </w:r>
                       <w:r>
                         <w:t xml:space="preserve"> </w:t>
@@ -5226,7 +5399,15 @@
                         <w:txbxContent>
                           <w:p>
                             <w:r>
-                              <w:t>Close the VirtuCards application</w:t>
+                              <w:t xml:space="preserve">Close the </w:t>
+                            </w:r>
+                            <w:proofErr w:type="spellStart"/>
+                            <w:r>
+                              <w:t>VirtuCards</w:t>
+                            </w:r>
+                            <w:proofErr w:type="spellEnd"/>
+                            <w:r>
+                              <w:t xml:space="preserve"> application</w:t>
                             </w:r>
                             <w:r>
                               <w:t>.</w:t>
@@ -5256,7 +5437,15 @@
                   <w:txbxContent>
                     <w:p>
                       <w:r>
-                        <w:t>Close the VirtuCards application</w:t>
+                        <w:t xml:space="preserve">Close the </w:t>
+                      </w:r>
+                      <w:proofErr w:type="spellStart"/>
+                      <w:r>
+                        <w:t>VirtuCards</w:t>
+                      </w:r>
+                      <w:proofErr w:type="spellEnd"/>
+                      <w:r>
+                        <w:t xml:space="preserve"> application</w:t>
                       </w:r>
                       <w:r>
                         <w:t>.</w:t>
@@ -5525,7 +5714,16 @@
           <w:sz w:val="24"/>
           <w:szCs w:val="24"/>
         </w:rPr>
-        <w:t>Start VirtuCard</w:t>
+        <w:t xml:space="preserve">Start </w:t>
+      </w:r>
+      <w:proofErr w:type="spellStart"/>
+      <w:r>
+        <w:rPr>
+          <w:rFonts w:ascii="Arial" w:hAnsi="Arial" w:cs="Arial"/>
+          <w:sz w:val="24"/>
+          <w:szCs w:val="24"/>
+        </w:rPr>
+        <w:t>VirtuCard</w:t>
       </w:r>
       <w:r>
         <w:rPr>
@@ -5535,6 +5733,7 @@
         </w:rPr>
         <w:t>Client</w:t>
       </w:r>
+      <w:proofErr w:type="spellEnd"/>
       <w:r>
         <w:rPr>
           <w:rFonts w:ascii="Arial" w:hAnsi="Arial" w:cs="Arial"/>
@@ -5764,7 +5963,25 @@
           <w:sz w:val="24"/>
           <w:szCs w:val="24"/>
         </w:rPr>
-        <w:t>Start another instance of the VirtuCardClient application</w:t>
+        <w:t xml:space="preserve">Start another instance of the </w:t>
+      </w:r>
+      <w:proofErr w:type="spellStart"/>
+      <w:r>
+        <w:rPr>
+          <w:rFonts w:ascii="Arial" w:hAnsi="Arial" w:cs="Arial"/>
+          <w:sz w:val="24"/>
+          <w:szCs w:val="24"/>
+        </w:rPr>
+        <w:t>VirtuCardClient</w:t>
+      </w:r>
+      <w:proofErr w:type="spellEnd"/>
+      <w:r>
+        <w:rPr>
+          <w:rFonts w:ascii="Arial" w:hAnsi="Arial" w:cs="Arial"/>
+          <w:sz w:val="24"/>
+          <w:szCs w:val="24"/>
+        </w:rPr>
+        <w:t xml:space="preserve"> application</w:t>
       </w:r>
     </w:p>
     <w:p>
@@ -6324,26 +6541,26 @@
       </w:pPr>
       <w:r>
         <w:rPr>
+          <w:rFonts w:ascii="Arial" w:hAnsi="Arial" w:cs="Arial"/>
           <w:b/>
           <w:bCs/>
-          <w:noProof/>
-          <w:sz w:val="28"/>
-          <w:szCs w:val="28"/>
+          <w:sz w:val="24"/>
+          <w:szCs w:val="24"/>
         </w:rPr>
         <w:lastRenderedPageBreak/>
         <w:drawing>
-          <wp:anchor distT="0" distB="0" distL="114300" distR="114300" simplePos="0" relativeHeight="251763712" behindDoc="0" locked="0" layoutInCell="1" allowOverlap="1" wp14:anchorId="58609BF2" wp14:editId="40C8E6F8">
+          <wp:anchor distT="0" distB="0" distL="114300" distR="114300" simplePos="0" relativeHeight="251802624" behindDoc="0" locked="0" layoutInCell="1" allowOverlap="1" wp14:anchorId="0DD3D032" wp14:editId="3468632E">
             <wp:simplePos x="0" y="0"/>
             <wp:positionH relativeFrom="column">
-              <wp:posOffset>4476749</wp:posOffset>
+              <wp:posOffset>4464627</wp:posOffset>
             </wp:positionH>
             <wp:positionV relativeFrom="paragraph">
-              <wp:posOffset>-704850</wp:posOffset>
+              <wp:posOffset>-747402</wp:posOffset>
             </wp:positionV>
-            <wp:extent cx="1871663" cy="3750851"/>
-            <wp:effectExtent l="0" t="0" r="0" b="2540"/>
+            <wp:extent cx="1885050" cy="3792682"/>
+            <wp:effectExtent l="0" t="0" r="1270" b="0"/>
             <wp:wrapNone/>
-            <wp:docPr id="2" name="Picture 2"/>
+            <wp:docPr id="249" name="Picture 249"/>
             <wp:cNvGraphicFramePr>
               <a:graphicFrameLocks xmlns:a="http://schemas.openxmlformats.org/drawingml/2006/main" noChangeAspect="1"/>
             </wp:cNvGraphicFramePr>
@@ -6355,7 +6572,7 @@
                     <pic:cNvPicPr/>
                   </pic:nvPicPr>
                   <pic:blipFill>
-                    <a:blip r:embed="rId7" cstate="print">
+                    <a:blip r:embed="rId14" cstate="print">
                       <a:extLst>
                         <a:ext uri="{28A0092B-C50C-407E-A947-70E740481C1C}">
                           <a14:useLocalDpi xmlns:a14="http://schemas.microsoft.com/office/drawing/2010/main" val="0"/>
@@ -6369,7 +6586,7 @@
                   <pic:spPr>
                     <a:xfrm>
                       <a:off x="0" y="0"/>
-                      <a:ext cx="1875590" cy="3758720"/>
+                      <a:ext cx="1885050" cy="3792682"/>
                     </a:xfrm>
                     <a:prstGeom prst="rect">
                       <a:avLst/>
@@ -6397,7 +6614,7 @@
         <mc:AlternateContent>
           <mc:Choice Requires="wps">
             <w:drawing>
-              <wp:anchor distT="45720" distB="45720" distL="114300" distR="114300" simplePos="0" relativeHeight="251742208" behindDoc="0" locked="0" layoutInCell="1" allowOverlap="1" wp14:anchorId="62724975" wp14:editId="6B52B9CC">
+              <wp:anchor distT="45720" distB="45720" distL="114300" distR="114300" simplePos="0" relativeHeight="251742208" behindDoc="0" locked="0" layoutInCell="1" allowOverlap="1" wp14:anchorId="62724975" wp14:editId="636E3BA6">
                 <wp:simplePos x="0" y="0"/>
                 <wp:positionH relativeFrom="column">
                   <wp:posOffset>4324562</wp:posOffset>
@@ -6973,7 +7190,7 @@
                     </pic:cNvPicPr>
                   </pic:nvPicPr>
                   <pic:blipFill>
-                    <a:blip r:embed="rId14" cstate="print">
+                    <a:blip r:embed="rId15" cstate="print">
                       <a:extLst>
                         <a:ext uri="{28A0092B-C50C-407E-A947-70E740481C1C}">
                           <a14:useLocalDpi xmlns:a14="http://schemas.microsoft.com/office/drawing/2010/main" val="0"/>
@@ -7287,26 +7504,26 @@
       </w:pPr>
       <w:r>
         <w:rPr>
+          <w:rFonts w:ascii="Arial" w:hAnsi="Arial" w:cs="Arial"/>
           <w:b/>
           <w:bCs/>
-          <w:noProof/>
-          <w:sz w:val="28"/>
-          <w:szCs w:val="28"/>
+          <w:sz w:val="24"/>
+          <w:szCs w:val="24"/>
         </w:rPr>
         <w:lastRenderedPageBreak/>
         <w:drawing>
-          <wp:anchor distT="0" distB="0" distL="114300" distR="114300" simplePos="0" relativeHeight="251765760" behindDoc="0" locked="0" layoutInCell="1" allowOverlap="1" wp14:anchorId="645DD707" wp14:editId="4E57D5E4">
+          <wp:anchor distT="0" distB="0" distL="114300" distR="114300" simplePos="0" relativeHeight="251804672" behindDoc="0" locked="0" layoutInCell="1" allowOverlap="1" wp14:anchorId="44AE19BF" wp14:editId="351E71F0">
             <wp:simplePos x="0" y="0"/>
             <wp:positionH relativeFrom="column">
-              <wp:posOffset>-361950</wp:posOffset>
+              <wp:posOffset>-408882</wp:posOffset>
             </wp:positionH>
             <wp:positionV relativeFrom="paragraph">
-              <wp:posOffset>-719137</wp:posOffset>
+              <wp:posOffset>-427355</wp:posOffset>
             </wp:positionV>
-            <wp:extent cx="2147888" cy="4304411"/>
-            <wp:effectExtent l="0" t="0" r="5080" b="1270"/>
+            <wp:extent cx="2008909" cy="4041885"/>
+            <wp:effectExtent l="0" t="0" r="0" b="0"/>
             <wp:wrapNone/>
-            <wp:docPr id="8" name="Picture 8"/>
+            <wp:docPr id="250" name="Picture 250"/>
             <wp:cNvGraphicFramePr>
               <a:graphicFrameLocks xmlns:a="http://schemas.openxmlformats.org/drawingml/2006/main" noChangeAspect="1"/>
             </wp:cNvGraphicFramePr>
@@ -7318,7 +7535,7 @@
                     <pic:cNvPicPr/>
                   </pic:nvPicPr>
                   <pic:blipFill>
-                    <a:blip r:embed="rId7">
+                    <a:blip r:embed="rId14" cstate="print">
                       <a:extLst>
                         <a:ext uri="{28A0092B-C50C-407E-A947-70E740481C1C}">
                           <a14:useLocalDpi xmlns:a14="http://schemas.microsoft.com/office/drawing/2010/main" val="0"/>
@@ -7332,7 +7549,7 @@
                   <pic:spPr>
                     <a:xfrm>
                       <a:off x="0" y="0"/>
-                      <a:ext cx="2155127" cy="4318918"/>
+                      <a:ext cx="2008909" cy="4041885"/>
                     </a:xfrm>
                     <a:prstGeom prst="rect">
                       <a:avLst/>
@@ -7360,7 +7577,7 @@
         <mc:AlternateContent>
           <mc:Choice Requires="wps">
             <w:drawing>
-              <wp:anchor distT="45720" distB="45720" distL="114300" distR="114300" simplePos="0" relativeHeight="251744256" behindDoc="0" locked="0" layoutInCell="1" allowOverlap="1" wp14:anchorId="39D47232" wp14:editId="6D2EE4A9">
+              <wp:anchor distT="45720" distB="45720" distL="114300" distR="114300" simplePos="0" relativeHeight="251744256" behindDoc="0" locked="0" layoutInCell="1" allowOverlap="1" wp14:anchorId="39D47232" wp14:editId="542B6199">
                 <wp:simplePos x="0" y="0"/>
                 <wp:positionH relativeFrom="column">
                   <wp:posOffset>-440478</wp:posOffset>
@@ -7438,836 +7655,9 @@
           </mc:Fallback>
         </mc:AlternateContent>
       </w:r>
-      <w:r>
-        <w:rPr>
-          <w:b/>
-          <w:bCs/>
-          <w:sz w:val="28"/>
-          <w:szCs w:val="28"/>
-        </w:rPr>
-        <w:br w:type="page"/>
-      </w:r>
-    </w:p>
-    <w:p>
-      <w:pPr>
-        <w:jc w:val="center"/>
-        <w:rPr>
-          <w:b/>
-          <w:bCs/>
-          <w:sz w:val="28"/>
-          <w:szCs w:val="28"/>
-        </w:rPr>
-      </w:pPr>
-      <w:r>
-        <w:rPr>
-          <w:b/>
-          <w:bCs/>
-          <w:sz w:val="28"/>
-          <w:szCs w:val="28"/>
-        </w:rPr>
-        <w:lastRenderedPageBreak/>
-        <w:t xml:space="preserve">Test </w:t>
-      </w:r>
-      <w:r>
-        <w:rPr>
-          <w:b/>
-          <w:bCs/>
-          <w:sz w:val="28"/>
-          <w:szCs w:val="28"/>
-        </w:rPr>
-        <w:t>5</w:t>
-      </w:r>
-    </w:p>
-    <w:p>
-      <w:pPr>
-        <w:pStyle w:val="ListParagraph"/>
-        <w:numPr>
-          <w:ilvl w:val="0"/>
-          <w:numId w:val="9"/>
-        </w:numPr>
-        <w:rPr>
-          <w:rFonts w:ascii="Arial" w:hAnsi="Arial" w:cs="Arial"/>
-          <w:sz w:val="24"/>
-          <w:szCs w:val="24"/>
-        </w:rPr>
-      </w:pPr>
-      <w:r>
-        <w:rPr>
-          <w:rFonts w:ascii="Arial" w:hAnsi="Arial" w:cs="Arial"/>
-          <w:sz w:val="24"/>
-          <w:szCs w:val="24"/>
-        </w:rPr>
-        <w:t>Start VirtuCard</w:t>
-      </w:r>
-      <w:r>
-        <w:rPr>
-          <w:rFonts w:ascii="Arial" w:hAnsi="Arial" w:cs="Arial"/>
-          <w:sz w:val="24"/>
-          <w:szCs w:val="24"/>
-        </w:rPr>
-        <w:t>Client</w:t>
-      </w:r>
-      <w:r>
-        <w:rPr>
-          <w:rFonts w:ascii="Arial" w:hAnsi="Arial" w:cs="Arial"/>
-          <w:sz w:val="24"/>
-          <w:szCs w:val="24"/>
-        </w:rPr>
-        <w:t xml:space="preserve"> application</w:t>
-      </w:r>
-    </w:p>
-    <w:p>
-      <w:pPr>
-        <w:pStyle w:val="ListParagraph"/>
-        <w:numPr>
-          <w:ilvl w:val="0"/>
-          <w:numId w:val="9"/>
-        </w:numPr>
-        <w:rPr>
-          <w:rFonts w:ascii="Arial" w:hAnsi="Arial" w:cs="Arial"/>
-          <w:sz w:val="24"/>
-          <w:szCs w:val="24"/>
-        </w:rPr>
-      </w:pPr>
-      <w:r>
-        <w:rPr>
-          <w:rFonts w:ascii="Arial" w:hAnsi="Arial" w:cs="Arial"/>
-          <w:sz w:val="24"/>
-          <w:szCs w:val="24"/>
-        </w:rPr>
-        <w:t xml:space="preserve">Click the button labeled </w:t>
-      </w:r>
-      <w:r>
-        <w:rPr>
-          <w:rFonts w:ascii="Arial" w:hAnsi="Arial" w:cs="Arial"/>
-          <w:sz w:val="24"/>
-          <w:szCs w:val="24"/>
-        </w:rPr>
-        <w:t>“</w:t>
-      </w:r>
-      <w:r>
-        <w:rPr>
-          <w:rFonts w:ascii="Arial" w:hAnsi="Arial" w:cs="Arial"/>
-          <w:sz w:val="24"/>
-          <w:szCs w:val="24"/>
-        </w:rPr>
-        <w:t>Play Anonymously</w:t>
-      </w:r>
-      <w:r>
-        <w:rPr>
-          <w:rFonts w:ascii="Arial" w:hAnsi="Arial" w:cs="Arial"/>
-          <w:sz w:val="24"/>
-          <w:szCs w:val="24"/>
-        </w:rPr>
-        <w:t>”</w:t>
-      </w:r>
-    </w:p>
-    <w:p>
-      <w:pPr>
-        <w:pStyle w:val="ListParagraph"/>
-        <w:numPr>
-          <w:ilvl w:val="0"/>
-          <w:numId w:val="9"/>
-        </w:numPr>
-        <w:rPr>
-          <w:rFonts w:ascii="Arial" w:hAnsi="Arial" w:cs="Arial"/>
-          <w:sz w:val="24"/>
-          <w:szCs w:val="24"/>
-        </w:rPr>
-      </w:pPr>
-      <w:r>
-        <w:rPr>
-          <w:rFonts w:ascii="Arial" w:hAnsi="Arial" w:cs="Arial"/>
-          <w:sz w:val="24"/>
-          <w:szCs w:val="24"/>
-        </w:rPr>
-        <w:t xml:space="preserve">Click the Profile icon located in the top </w:t>
-      </w:r>
-      <w:r>
-        <w:rPr>
-          <w:rFonts w:ascii="Arial" w:hAnsi="Arial" w:cs="Arial"/>
-          <w:sz w:val="24"/>
-          <w:szCs w:val="24"/>
-        </w:rPr>
-        <w:t>left</w:t>
-      </w:r>
-      <w:r>
-        <w:rPr>
-          <w:rFonts w:ascii="Arial" w:hAnsi="Arial" w:cs="Arial"/>
-          <w:sz w:val="24"/>
-          <w:szCs w:val="24"/>
-        </w:rPr>
-        <w:t xml:space="preserve"> of the screen.</w:t>
-      </w:r>
-    </w:p>
-    <w:p>
-      <w:pPr>
-        <w:pStyle w:val="ListParagraph"/>
-        <w:numPr>
-          <w:ilvl w:val="0"/>
-          <w:numId w:val="9"/>
-        </w:numPr>
-        <w:rPr>
-          <w:rFonts w:ascii="Arial" w:hAnsi="Arial" w:cs="Arial"/>
-          <w:sz w:val="24"/>
-          <w:szCs w:val="24"/>
-        </w:rPr>
-      </w:pPr>
-      <w:r>
-        <w:rPr>
-          <w:rFonts w:ascii="Arial" w:hAnsi="Arial" w:cs="Arial"/>
-          <w:sz w:val="24"/>
-          <w:szCs w:val="24"/>
-        </w:rPr>
-        <w:t>Click the button labeled “Edit Avatar”</w:t>
-      </w:r>
-    </w:p>
-    <w:p>
-      <w:pPr>
-        <w:ind w:left="360"/>
-        <w:rPr>
-          <w:rFonts w:ascii="Arial" w:hAnsi="Arial" w:cs="Arial"/>
-          <w:sz w:val="24"/>
-          <w:szCs w:val="24"/>
-        </w:rPr>
-      </w:pPr>
-      <w:r>
-        <w:rPr>
-          <w:rFonts w:ascii="Arial" w:hAnsi="Arial" w:cs="Arial"/>
-          <w:b/>
-          <w:bCs/>
-          <w:sz w:val="24"/>
-          <w:szCs w:val="24"/>
-        </w:rPr>
-        <w:t>Expected Result:</w:t>
-      </w:r>
-      <w:r>
-        <w:rPr>
-          <w:rFonts w:ascii="Arial" w:hAnsi="Arial" w:cs="Arial"/>
-          <w:sz w:val="24"/>
-          <w:szCs w:val="24"/>
-        </w:rPr>
-        <w:t xml:space="preserve"> The</w:t>
-      </w:r>
-      <w:r>
-        <w:rPr>
-          <w:rFonts w:ascii="Arial" w:hAnsi="Arial" w:cs="Arial"/>
-          <w:sz w:val="24"/>
-          <w:szCs w:val="24"/>
-        </w:rPr>
-        <w:t>re should be an Error panel that should not allow the user to change their Avatar</w:t>
-      </w:r>
-    </w:p>
-    <w:p>
-      <w:r>
-        <w:rPr>
-          <w:rFonts w:ascii="Arial" w:hAnsi="Arial" w:cs="Arial"/>
-          <w:noProof/>
-          <w:sz w:val="24"/>
-          <w:szCs w:val="24"/>
-        </w:rPr>
-        <mc:AlternateContent>
-          <mc:Choice Requires="wps">
-            <w:drawing>
-              <wp:anchor distT="45720" distB="45720" distL="114300" distR="114300" simplePos="0" relativeHeight="251762688" behindDoc="0" locked="0" layoutInCell="1" allowOverlap="1" wp14:anchorId="07EC57A1" wp14:editId="43BEEC85">
-                <wp:simplePos x="0" y="0"/>
-                <wp:positionH relativeFrom="column">
-                  <wp:posOffset>4271645</wp:posOffset>
-                </wp:positionH>
-                <wp:positionV relativeFrom="paragraph">
-                  <wp:posOffset>4809702</wp:posOffset>
-                </wp:positionV>
-                <wp:extent cx="2270125" cy="1404620"/>
-                <wp:effectExtent l="0" t="0" r="0" b="1270"/>
-                <wp:wrapNone/>
-                <wp:docPr id="235" name="Text Box 2"/>
-                <wp:cNvGraphicFramePr>
-                  <a:graphicFrameLocks xmlns:a="http://schemas.openxmlformats.org/drawingml/2006/main"/>
-                </wp:cNvGraphicFramePr>
-                <a:graphic xmlns:a="http://schemas.openxmlformats.org/drawingml/2006/main">
-                  <a:graphicData uri="http://schemas.microsoft.com/office/word/2010/wordprocessingShape">
-                    <wps:wsp>
-                      <wps:cNvSpPr txBox="1">
-                        <a:spLocks noChangeArrowheads="1"/>
-                      </wps:cNvSpPr>
-                      <wps:spPr bwMode="auto">
-                        <a:xfrm>
-                          <a:off x="0" y="0"/>
-                          <a:ext cx="2270125" cy="1404620"/>
-                        </a:xfrm>
-                        <a:prstGeom prst="rect">
-                          <a:avLst/>
-                        </a:prstGeom>
-                        <a:noFill/>
-                        <a:ln w="9525">
-                          <a:noFill/>
-                          <a:miter lim="800000"/>
-                          <a:headEnd/>
-                          <a:tailEnd/>
-                        </a:ln>
-                      </wps:spPr>
-                      <wps:txbx>
-                        <w:txbxContent>
-                          <w:p>
-                            <w:r>
-                              <w:t>Click the Edit Avatar button.</w:t>
-                            </w:r>
-                          </w:p>
-                        </w:txbxContent>
-                      </wps:txbx>
-                      <wps:bodyPr rot="0" vert="horz" wrap="square" lIns="91440" tIns="45720" rIns="91440" bIns="45720" anchor="t" anchorCtr="0">
-                        <a:spAutoFit/>
-                      </wps:bodyPr>
-                    </wps:wsp>
-                  </a:graphicData>
-                </a:graphic>
-                <wp14:sizeRelH relativeFrom="margin">
-                  <wp14:pctWidth>0</wp14:pctWidth>
-                </wp14:sizeRelH>
-                <wp14:sizeRelV relativeFrom="margin">
-                  <wp14:pctHeight>20000</wp14:pctHeight>
-                </wp14:sizeRelV>
-              </wp:anchor>
-            </w:drawing>
-          </mc:Choice>
-          <mc:Fallback>
-            <w:pict>
-              <v:shape w14:anchorId="07EC57A1" id="_x0000_s1060" type="#_x0000_t202" style="position:absolute;margin-left:336.35pt;margin-top:378.7pt;width:178.75pt;height:110.6pt;z-index:251762688;visibility:visible;mso-wrap-style:square;mso-width-percent:0;mso-height-percent:200;mso-wrap-distance-left:9pt;mso-wrap-distance-top:3.6pt;mso-wrap-distance-right:9pt;mso-wrap-distance-bottom:3.6pt;mso-position-horizontal:absolute;mso-position-horizontal-relative:text;mso-position-vertical:absolute;mso-position-vertical-relative:text;mso-width-percent:0;mso-height-percent:200;mso-width-relative:margin;mso-height-relative:margin;v-text-anchor:top" o:gfxdata="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" filled="f" stroked="f">
-                <v:textbox style="mso-fit-shape-to-text:t">
-                  <w:txbxContent>
-                    <w:p>
-                      <w:r>
-                        <w:t>Click the Edit Avatar button.</w:t>
-                      </w:r>
-                    </w:p>
-                  </w:txbxContent>
-                </v:textbox>
-              </v:shape>
-            </w:pict>
-          </mc:Fallback>
-        </mc:AlternateContent>
-      </w:r>
-      <w:r>
-        <w:rPr>
-          <w:rFonts w:ascii="Arial" w:hAnsi="Arial" w:cs="Arial"/>
-          <w:noProof/>
-          <w:sz w:val="24"/>
-          <w:szCs w:val="24"/>
-        </w:rPr>
-        <mc:AlternateContent>
-          <mc:Choice Requires="wps">
-            <w:drawing>
-              <wp:anchor distT="45720" distB="45720" distL="114300" distR="114300" simplePos="0" relativeHeight="251760640" behindDoc="0" locked="0" layoutInCell="1" allowOverlap="1" wp14:anchorId="1FB34FD4" wp14:editId="3FC5B04A">
-                <wp:simplePos x="0" y="0"/>
-                <wp:positionH relativeFrom="column">
-                  <wp:posOffset>1757045</wp:posOffset>
-                </wp:positionH>
-                <wp:positionV relativeFrom="paragraph">
-                  <wp:posOffset>4753610</wp:posOffset>
-                </wp:positionV>
-                <wp:extent cx="2270125" cy="1404620"/>
-                <wp:effectExtent l="0" t="0" r="0" b="1270"/>
-                <wp:wrapNone/>
-                <wp:docPr id="234" name="Text Box 2"/>
-                <wp:cNvGraphicFramePr>
-                  <a:graphicFrameLocks xmlns:a="http://schemas.openxmlformats.org/drawingml/2006/main"/>
-                </wp:cNvGraphicFramePr>
-                <a:graphic xmlns:a="http://schemas.openxmlformats.org/drawingml/2006/main">
-                  <a:graphicData uri="http://schemas.microsoft.com/office/word/2010/wordprocessingShape">
-                    <wps:wsp>
-                      <wps:cNvSpPr txBox="1">
-                        <a:spLocks noChangeArrowheads="1"/>
-                      </wps:cNvSpPr>
-                      <wps:spPr bwMode="auto">
-                        <a:xfrm>
-                          <a:off x="0" y="0"/>
-                          <a:ext cx="2270125" cy="1404620"/>
-                        </a:xfrm>
-                        <a:prstGeom prst="rect">
-                          <a:avLst/>
-                        </a:prstGeom>
-                        <a:noFill/>
-                        <a:ln w="9525">
-                          <a:noFill/>
-                          <a:miter lim="800000"/>
-                          <a:headEnd/>
-                          <a:tailEnd/>
-                        </a:ln>
-                      </wps:spPr>
-                      <wps:txbx>
-                        <w:txbxContent>
-                          <w:p>
-                            <w:r>
-                              <w:t>Click the Profile Icon on the top left of the Join Code screen.</w:t>
-                            </w:r>
-                          </w:p>
-                        </w:txbxContent>
-                      </wps:txbx>
-                      <wps:bodyPr rot="0" vert="horz" wrap="square" lIns="91440" tIns="45720" rIns="91440" bIns="45720" anchor="t" anchorCtr="0">
-                        <a:spAutoFit/>
-                      </wps:bodyPr>
-                    </wps:wsp>
-                  </a:graphicData>
-                </a:graphic>
-                <wp14:sizeRelH relativeFrom="margin">
-                  <wp14:pctWidth>0</wp14:pctWidth>
-                </wp14:sizeRelH>
-                <wp14:sizeRelV relativeFrom="margin">
-                  <wp14:pctHeight>20000</wp14:pctHeight>
-                </wp14:sizeRelV>
-              </wp:anchor>
-            </w:drawing>
-          </mc:Choice>
-          <mc:Fallback>
-            <w:pict>
-              <v:shape w14:anchorId="1FB34FD4" id="_x0000_s1061" type="#_x0000_t202" style="position:absolute;margin-left:138.35pt;margin-top:374.3pt;width:178.75pt;height:110.6pt;z-index:251760640;visibility:visible;mso-wrap-style:square;mso-width-percent:0;mso-height-percent:200;mso-wrap-distance-left:9pt;mso-wrap-distance-top:3.6pt;mso-wrap-distance-right:9pt;mso-wrap-distance-bottom:3.6pt;mso-position-horizontal:absolute;mso-position-horizontal-relative:text;mso-position-vertical:absolute;mso-position-vertical-relative:text;mso-width-percent:0;mso-height-percent:200;mso-width-relative:margin;mso-height-relative:margin;v-text-anchor:top" o:gfxdata="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" filled="f" stroked="f">
-                <v:textbox style="mso-fit-shape-to-text:t">
-                  <w:txbxContent>
-                    <w:p>
-                      <w:r>
-                        <w:t>Click the Profile Icon on the top left of the Join Code screen.</w:t>
-                      </w:r>
-                    </w:p>
-                  </w:txbxContent>
-                </v:textbox>
-              </v:shape>
-            </w:pict>
-          </mc:Fallback>
-        </mc:AlternateContent>
-      </w:r>
-      <w:r>
-        <w:rPr>
-          <w:rFonts w:ascii="Arial" w:hAnsi="Arial" w:cs="Arial"/>
-          <w:noProof/>
-          <w:sz w:val="24"/>
-          <w:szCs w:val="24"/>
-        </w:rPr>
-        <mc:AlternateContent>
-          <mc:Choice Requires="wps">
-            <w:drawing>
-              <wp:anchor distT="45720" distB="45720" distL="114300" distR="114300" simplePos="0" relativeHeight="251758592" behindDoc="0" locked="0" layoutInCell="1" allowOverlap="1" wp14:anchorId="07E14B10" wp14:editId="27F7B6C8">
-                <wp:simplePos x="0" y="0"/>
-                <wp:positionH relativeFrom="column">
-                  <wp:posOffset>-694267</wp:posOffset>
-                </wp:positionH>
-                <wp:positionV relativeFrom="paragraph">
-                  <wp:posOffset>4732867</wp:posOffset>
-                </wp:positionV>
-                <wp:extent cx="2270125" cy="1404620"/>
-                <wp:effectExtent l="0" t="0" r="0" b="1270"/>
-                <wp:wrapNone/>
-                <wp:docPr id="230" name="Text Box 2"/>
-                <wp:cNvGraphicFramePr>
-                  <a:graphicFrameLocks xmlns:a="http://schemas.openxmlformats.org/drawingml/2006/main"/>
-                </wp:cNvGraphicFramePr>
-                <a:graphic xmlns:a="http://schemas.openxmlformats.org/drawingml/2006/main">
-                  <a:graphicData uri="http://schemas.microsoft.com/office/word/2010/wordprocessingShape">
-                    <wps:wsp>
-                      <wps:cNvSpPr txBox="1">
-                        <a:spLocks noChangeArrowheads="1"/>
-                      </wps:cNvSpPr>
-                      <wps:spPr bwMode="auto">
-                        <a:xfrm>
-                          <a:off x="0" y="0"/>
-                          <a:ext cx="2270125" cy="1404620"/>
-                        </a:xfrm>
-                        <a:prstGeom prst="rect">
-                          <a:avLst/>
-                        </a:prstGeom>
-                        <a:noFill/>
-                        <a:ln w="9525">
-                          <a:noFill/>
-                          <a:miter lim="800000"/>
-                          <a:headEnd/>
-                          <a:tailEnd/>
-                        </a:ln>
-                      </wps:spPr>
-                      <wps:txbx>
-                        <w:txbxContent>
-                          <w:p>
-                            <w:r>
-                              <w:t>Click the Play Anonymously button.</w:t>
-                            </w:r>
-                          </w:p>
-                        </w:txbxContent>
-                      </wps:txbx>
-                      <wps:bodyPr rot="0" vert="horz" wrap="square" lIns="91440" tIns="45720" rIns="91440" bIns="45720" anchor="t" anchorCtr="0">
-                        <a:spAutoFit/>
-                      </wps:bodyPr>
-                    </wps:wsp>
-                  </a:graphicData>
-                </a:graphic>
-                <wp14:sizeRelH relativeFrom="margin">
-                  <wp14:pctWidth>0</wp14:pctWidth>
-                </wp14:sizeRelH>
-                <wp14:sizeRelV relativeFrom="margin">
-                  <wp14:pctHeight>20000</wp14:pctHeight>
-                </wp14:sizeRelV>
-              </wp:anchor>
-            </w:drawing>
-          </mc:Choice>
-          <mc:Fallback>
-            <w:pict>
-              <v:shape w14:anchorId="07E14B10" id="_x0000_s1062" type="#_x0000_t202" style="position:absolute;margin-left:-54.65pt;margin-top:372.65pt;width:178.75pt;height:110.6pt;z-index:251758592;visibility:visible;mso-wrap-style:square;mso-width-percent:0;mso-height-percent:200;mso-wrap-distance-left:9pt;mso-wrap-distance-top:3.6pt;mso-wrap-distance-right:9pt;mso-wrap-distance-bottom:3.6pt;mso-position-horizontal:absolute;mso-position-horizontal-relative:text;mso-position-vertical:absolute;mso-position-vertical-relative:text;mso-width-percent:0;mso-height-percent:200;mso-width-relative:margin;mso-height-relative:margin;v-text-anchor:top" o:gfxdata="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" filled="f" stroked="f">
-                <v:textbox style="mso-fit-shape-to-text:t">
-                  <w:txbxContent>
-                    <w:p>
-                      <w:r>
-                        <w:t>Click the Play Anonymously button.</w:t>
-                      </w:r>
-                    </w:p>
-                  </w:txbxContent>
-                </v:textbox>
-              </v:shape>
-            </w:pict>
-          </mc:Fallback>
-        </mc:AlternateContent>
-      </w:r>
-      <w:r>
-        <w:rPr>
-          <w:b/>
-          <w:bCs/>
-          <w:noProof/>
-          <w:sz w:val="28"/>
-          <w:szCs w:val="28"/>
-        </w:rPr>
-        <w:drawing>
-          <wp:anchor distT="0" distB="0" distL="114300" distR="114300" simplePos="0" relativeHeight="251756544" behindDoc="0" locked="0" layoutInCell="1" allowOverlap="1" wp14:anchorId="60D51468" wp14:editId="67F5B3DE">
-            <wp:simplePos x="0" y="0"/>
-            <wp:positionH relativeFrom="column">
-              <wp:posOffset>1841499</wp:posOffset>
-            </wp:positionH>
-            <wp:positionV relativeFrom="paragraph">
-              <wp:posOffset>193039</wp:posOffset>
-            </wp:positionV>
-            <wp:extent cx="2264833" cy="4540175"/>
-            <wp:effectExtent l="0" t="0" r="2540" b="0"/>
-            <wp:wrapNone/>
-            <wp:docPr id="233" name="Picture 233"/>
-            <wp:cNvGraphicFramePr>
-              <a:graphicFrameLocks xmlns:a="http://schemas.openxmlformats.org/drawingml/2006/main" noChangeAspect="1"/>
-            </wp:cNvGraphicFramePr>
-            <a:graphic xmlns:a="http://schemas.openxmlformats.org/drawingml/2006/main">
-              <a:graphicData uri="http://schemas.openxmlformats.org/drawingml/2006/picture">
-                <pic:pic xmlns:pic="http://schemas.openxmlformats.org/drawingml/2006/picture">
-                  <pic:nvPicPr>
-                    <pic:cNvPr id="1" name=""/>
-                    <pic:cNvPicPr/>
-                  </pic:nvPicPr>
-                  <pic:blipFill>
-                    <a:blip r:embed="rId10" cstate="print">
-                      <a:extLst>
-                        <a:ext uri="{28A0092B-C50C-407E-A947-70E740481C1C}">
-                          <a14:useLocalDpi xmlns:a14="http://schemas.microsoft.com/office/drawing/2010/main" val="0"/>
-                        </a:ext>
-                      </a:extLst>
-                    </a:blip>
-                    <a:stretch>
-                      <a:fillRect/>
-                    </a:stretch>
-                  </pic:blipFill>
-                  <pic:spPr>
-                    <a:xfrm>
-                      <a:off x="0" y="0"/>
-                      <a:ext cx="2268196" cy="4546916"/>
-                    </a:xfrm>
-                    <a:prstGeom prst="rect">
-                      <a:avLst/>
-                    </a:prstGeom>
-                  </pic:spPr>
-                </pic:pic>
-              </a:graphicData>
-            </a:graphic>
-            <wp14:sizeRelH relativeFrom="page">
-              <wp14:pctWidth>0</wp14:pctWidth>
-            </wp14:sizeRelH>
-            <wp14:sizeRelV relativeFrom="page">
-              <wp14:pctHeight>0</wp14:pctHeight>
-            </wp14:sizeRelV>
-          </wp:anchor>
-        </w:drawing>
-      </w:r>
-      <w:r>
-        <w:rPr>
-          <w:noProof/>
-        </w:rPr>
-        <w:drawing>
-          <wp:anchor distT="0" distB="0" distL="114300" distR="114300" simplePos="0" relativeHeight="251745280" behindDoc="0" locked="0" layoutInCell="1" allowOverlap="1" wp14:anchorId="24AFF3DA" wp14:editId="4F8FF083">
-            <wp:simplePos x="0" y="0"/>
-            <wp:positionH relativeFrom="column">
-              <wp:posOffset>4326467</wp:posOffset>
-            </wp:positionH>
-            <wp:positionV relativeFrom="paragraph">
-              <wp:posOffset>153247</wp:posOffset>
-            </wp:positionV>
-            <wp:extent cx="2331009" cy="4605867"/>
-            <wp:effectExtent l="0" t="0" r="0" b="4445"/>
-            <wp:wrapNone/>
-            <wp:docPr id="227" name="Picture 227"/>
-            <wp:cNvGraphicFramePr>
-              <a:graphicFrameLocks xmlns:a="http://schemas.openxmlformats.org/drawingml/2006/main" noChangeAspect="1"/>
-            </wp:cNvGraphicFramePr>
-            <a:graphic xmlns:a="http://schemas.openxmlformats.org/drawingml/2006/main">
-              <a:graphicData uri="http://schemas.openxmlformats.org/drawingml/2006/picture">
-                <pic:pic xmlns:pic="http://schemas.openxmlformats.org/drawingml/2006/picture">
-                  <pic:nvPicPr>
-                    <pic:cNvPr id="1" name=""/>
-                    <pic:cNvPicPr/>
-                  </pic:nvPicPr>
-                  <pic:blipFill>
-                    <a:blip r:embed="rId15">
-                      <a:extLst>
-                        <a:ext uri="{28A0092B-C50C-407E-A947-70E740481C1C}">
-                          <a14:useLocalDpi xmlns:a14="http://schemas.microsoft.com/office/drawing/2010/main" val="0"/>
-                        </a:ext>
-                      </a:extLst>
-                    </a:blip>
-                    <a:stretch>
-                      <a:fillRect/>
-                    </a:stretch>
-                  </pic:blipFill>
-                  <pic:spPr>
-                    <a:xfrm>
-                      <a:off x="0" y="0"/>
-                      <a:ext cx="2331009" cy="4605867"/>
-                    </a:xfrm>
-                    <a:prstGeom prst="rect">
-                      <a:avLst/>
-                    </a:prstGeom>
-                  </pic:spPr>
-                </pic:pic>
-              </a:graphicData>
-            </a:graphic>
-            <wp14:sizeRelH relativeFrom="page">
-              <wp14:pctWidth>0</wp14:pctWidth>
-            </wp14:sizeRelH>
-            <wp14:sizeRelV relativeFrom="page">
-              <wp14:pctHeight>0</wp14:pctHeight>
-            </wp14:sizeRelV>
-          </wp:anchor>
-        </w:drawing>
-      </w:r>
-      <w:r>
-        <w:rPr>
-          <w:b/>
-          <w:bCs/>
-          <w:noProof/>
-          <w:sz w:val="28"/>
-          <w:szCs w:val="28"/>
-        </w:rPr>
-        <w:drawing>
-          <wp:anchor distT="0" distB="0" distL="114300" distR="114300" simplePos="0" relativeHeight="251748352" behindDoc="0" locked="0" layoutInCell="1" allowOverlap="1" wp14:anchorId="3E573253" wp14:editId="38EEB600">
-            <wp:simplePos x="0" y="0"/>
-            <wp:positionH relativeFrom="column">
-              <wp:posOffset>-656167</wp:posOffset>
-            </wp:positionH>
-            <wp:positionV relativeFrom="paragraph">
-              <wp:posOffset>156422</wp:posOffset>
-            </wp:positionV>
-            <wp:extent cx="2264410" cy="4580890"/>
-            <wp:effectExtent l="0" t="0" r="2540" b="0"/>
-            <wp:wrapNone/>
-            <wp:docPr id="229" name="Picture 229"/>
-            <wp:cNvGraphicFramePr>
-              <a:graphicFrameLocks xmlns:a="http://schemas.openxmlformats.org/drawingml/2006/main" noChangeAspect="1"/>
-            </wp:cNvGraphicFramePr>
-            <a:graphic xmlns:a="http://schemas.openxmlformats.org/drawingml/2006/main">
-              <a:graphicData uri="http://schemas.openxmlformats.org/drawingml/2006/picture">
-                <pic:pic xmlns:pic="http://schemas.openxmlformats.org/drawingml/2006/picture">
-                  <pic:nvPicPr>
-                    <pic:cNvPr id="1" name=""/>
-                    <pic:cNvPicPr/>
-                  </pic:nvPicPr>
-                  <pic:blipFill>
-                    <a:blip r:embed="rId11" cstate="print">
-                      <a:extLst>
-                        <a:ext uri="{28A0092B-C50C-407E-A947-70E740481C1C}">
-                          <a14:useLocalDpi xmlns:a14="http://schemas.microsoft.com/office/drawing/2010/main" val="0"/>
-                        </a:ext>
-                      </a:extLst>
-                    </a:blip>
-                    <a:stretch>
-                      <a:fillRect/>
-                    </a:stretch>
-                  </pic:blipFill>
-                  <pic:spPr>
-                    <a:xfrm>
-                      <a:off x="0" y="0"/>
-                      <a:ext cx="2264410" cy="4580890"/>
-                    </a:xfrm>
-                    <a:prstGeom prst="rect">
-                      <a:avLst/>
-                    </a:prstGeom>
-                  </pic:spPr>
-                </pic:pic>
-              </a:graphicData>
-            </a:graphic>
-            <wp14:sizeRelH relativeFrom="page">
-              <wp14:pctWidth>0</wp14:pctWidth>
-            </wp14:sizeRelH>
-            <wp14:sizeRelV relativeFrom="page">
-              <wp14:pctHeight>0</wp14:pctHeight>
-            </wp14:sizeRelV>
-          </wp:anchor>
-        </w:drawing>
-      </w:r>
-      <w:r>
-        <w:br w:type="page"/>
-      </w:r>
-    </w:p>
-    <w:p>
-      <w:r>
-        <w:rPr>
-          <w:rFonts w:ascii="Arial" w:hAnsi="Arial" w:cs="Arial"/>
-          <w:noProof/>
-          <w:sz w:val="24"/>
-          <w:szCs w:val="24"/>
-        </w:rPr>
-        <w:lastRenderedPageBreak/>
-        <mc:AlternateContent>
-          <mc:Choice Requires="wps">
-            <w:drawing>
-              <wp:anchor distT="45720" distB="45720" distL="114300" distR="114300" simplePos="0" relativeHeight="251752448" behindDoc="0" locked="0" layoutInCell="1" allowOverlap="1" wp14:anchorId="50763E21" wp14:editId="1DED8CA9">
-                <wp:simplePos x="0" y="0"/>
-                <wp:positionH relativeFrom="column">
-                  <wp:posOffset>-630978</wp:posOffset>
-                </wp:positionH>
-                <wp:positionV relativeFrom="paragraph">
-                  <wp:posOffset>4472093</wp:posOffset>
-                </wp:positionV>
-                <wp:extent cx="2270125" cy="1404620"/>
-                <wp:effectExtent l="0" t="0" r="0" b="1270"/>
-                <wp:wrapNone/>
-                <wp:docPr id="231" name="Text Box 2"/>
-                <wp:cNvGraphicFramePr>
-                  <a:graphicFrameLocks xmlns:a="http://schemas.openxmlformats.org/drawingml/2006/main"/>
-                </wp:cNvGraphicFramePr>
-                <a:graphic xmlns:a="http://schemas.openxmlformats.org/drawingml/2006/main">
-                  <a:graphicData uri="http://schemas.microsoft.com/office/word/2010/wordprocessingShape">
-                    <wps:wsp>
-                      <wps:cNvSpPr txBox="1">
-                        <a:spLocks noChangeArrowheads="1"/>
-                      </wps:cNvSpPr>
-                      <wps:spPr bwMode="auto">
-                        <a:xfrm>
-                          <a:off x="0" y="0"/>
-                          <a:ext cx="2270125" cy="1404620"/>
-                        </a:xfrm>
-                        <a:prstGeom prst="rect">
-                          <a:avLst/>
-                        </a:prstGeom>
-                        <a:noFill/>
-                        <a:ln w="9525">
-                          <a:noFill/>
-                          <a:miter lim="800000"/>
-                          <a:headEnd/>
-                          <a:tailEnd/>
-                        </a:ln>
-                      </wps:spPr>
-                      <wps:txbx>
-                        <w:txbxContent>
-                          <w:p>
-                            <w:r>
-                              <w:t>The Expected Result is an Error panel that says Anonymous users cannot edit their profile data.</w:t>
-                            </w:r>
-                          </w:p>
-                        </w:txbxContent>
-                      </wps:txbx>
-                      <wps:bodyPr rot="0" vert="horz" wrap="square" lIns="91440" tIns="45720" rIns="91440" bIns="45720" anchor="t" anchorCtr="0">
-                        <a:spAutoFit/>
-                      </wps:bodyPr>
-                    </wps:wsp>
-                  </a:graphicData>
-                </a:graphic>
-                <wp14:sizeRelH relativeFrom="margin">
-                  <wp14:pctWidth>0</wp14:pctWidth>
-                </wp14:sizeRelH>
-                <wp14:sizeRelV relativeFrom="margin">
-                  <wp14:pctHeight>20000</wp14:pctHeight>
-                </wp14:sizeRelV>
-              </wp:anchor>
-            </w:drawing>
-          </mc:Choice>
-          <mc:Fallback>
-            <w:pict>
-              <v:shape w14:anchorId="50763E21" id="_x0000_s1063" type="#_x0000_t202" style="position:absolute;margin-left:-49.7pt;margin-top:352.15pt;width:178.75pt;height:110.6pt;z-index:251752448;visibility:visible;mso-wrap-style:square;mso-width-percent:0;mso-height-percent:200;mso-wrap-distance-left:9pt;mso-wrap-distance-top:3.6pt;mso-wrap-distance-right:9pt;mso-wrap-distance-bottom:3.6pt;mso-position-horizontal:absolute;mso-position-horizontal-relative:text;mso-position-vertical:absolute;mso-position-vertical-relative:text;mso-width-percent:0;mso-height-percent:200;mso-width-relative:margin;mso-height-relative:margin;v-text-anchor:top" o:gfxdata="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" filled="f" stroked="f">
-                <v:textbox style="mso-fit-shape-to-text:t">
-                  <w:txbxContent>
-                    <w:p>
-                      <w:r>
-                        <w:t>The Expected Result is an Error panel that says Anonymous users cannot edit their profile data.</w:t>
-                      </w:r>
-                    </w:p>
-                  </w:txbxContent>
-                </v:textbox>
-              </v:shape>
-            </w:pict>
-          </mc:Fallback>
-        </mc:AlternateContent>
-      </w:r>
-      <w:r>
-        <w:rPr>
-          <w:noProof/>
-        </w:rPr>
-        <w:drawing>
-          <wp:anchor distT="0" distB="0" distL="114300" distR="114300" simplePos="0" relativeHeight="251746304" behindDoc="0" locked="0" layoutInCell="1" allowOverlap="1" wp14:anchorId="01380713" wp14:editId="44183168">
-            <wp:simplePos x="0" y="0"/>
-            <wp:positionH relativeFrom="column">
-              <wp:posOffset>-592667</wp:posOffset>
-            </wp:positionH>
-            <wp:positionV relativeFrom="paragraph">
-              <wp:posOffset>-609600</wp:posOffset>
-            </wp:positionV>
-            <wp:extent cx="2357967" cy="5034195"/>
-            <wp:effectExtent l="0" t="0" r="4445" b="0"/>
-            <wp:wrapNone/>
-            <wp:docPr id="228" name="Picture 228"/>
-            <wp:cNvGraphicFramePr>
-              <a:graphicFrameLocks xmlns:a="http://schemas.openxmlformats.org/drawingml/2006/main" noChangeAspect="1"/>
-            </wp:cNvGraphicFramePr>
-            <a:graphic xmlns:a="http://schemas.openxmlformats.org/drawingml/2006/main">
-              <a:graphicData uri="http://schemas.openxmlformats.org/drawingml/2006/picture">
-                <pic:pic xmlns:pic="http://schemas.openxmlformats.org/drawingml/2006/picture">
-                  <pic:nvPicPr>
-                    <pic:cNvPr id="1" name=""/>
-                    <pic:cNvPicPr/>
-                  </pic:nvPicPr>
-                  <pic:blipFill>
-                    <a:blip r:embed="rId16">
-                      <a:extLst>
-                        <a:ext uri="{28A0092B-C50C-407E-A947-70E740481C1C}">
-                          <a14:useLocalDpi xmlns:a14="http://schemas.microsoft.com/office/drawing/2010/main" val="0"/>
-                        </a:ext>
-                      </a:extLst>
-                    </a:blip>
-                    <a:stretch>
-                      <a:fillRect/>
-                    </a:stretch>
-                  </pic:blipFill>
-                  <pic:spPr>
-                    <a:xfrm>
-                      <a:off x="0" y="0"/>
-                      <a:ext cx="2358993" cy="5036386"/>
-                    </a:xfrm>
-                    <a:prstGeom prst="rect">
-                      <a:avLst/>
-                    </a:prstGeom>
-                  </pic:spPr>
-                </pic:pic>
-              </a:graphicData>
-            </a:graphic>
-            <wp14:sizeRelH relativeFrom="page">
-              <wp14:pctWidth>0</wp14:pctWidth>
-            </wp14:sizeRelH>
-            <wp14:sizeRelV relativeFrom="page">
-              <wp14:pctHeight>0</wp14:pctHeight>
-            </wp14:sizeRelV>
-          </wp:anchor>
-        </w:drawing>
-      </w:r>
     </w:p>
     <w:sectPr>
-      <w:footerReference w:type="default" r:id="rId17"/>
+      <w:footerReference w:type="default" r:id="rId16"/>
       <w:pgSz w:w="12240" w:h="15840"/>
       <w:pgMar w:top="1440" w:right="1440" w:bottom="1440" w:left="1440" w:header="720" w:footer="720" w:gutter="0"/>
       <w:cols w:space="720"/>

</xml_diff>